<commit_message>
Add LF baseline file forms.
</commit_message>
<xml_diff>
--- a/ONCHO/OEM Forms.docx
+++ b/ONCHO/OEM Forms.docx
@@ -1,6 +1,6 @@
 
 <file path=word/document.xml><?xml version="1.0" encoding="utf-8"?>
-<w:document xmlns:wpc="http://schemas.microsoft.com/office/word/2010/wordprocessingCanvas" xmlns:cx="http://schemas.microsoft.com/office/drawing/2014/chartex" xmlns:cx1="http://schemas.microsoft.com/office/drawing/2015/9/8/chartex" xmlns:mc="http://schemas.openxmlformats.org/markup-compatibility/2006" xmlns:o="urn:schemas-microsoft-com:office:office" xmlns:r="http://schemas.openxmlformats.org/officeDocument/2006/relationships" xmlns:m="http://schemas.openxmlformats.org/officeDocument/2006/math" xmlns:v="urn:schemas-microsoft-com:vml" xmlns:wp14="http://schemas.microsoft.com/office/word/2010/wordprocessingDrawing" xmlns:wp="http://schemas.openxmlformats.org/drawingml/2006/wordprocessingDrawing" xmlns:w10="urn:schemas-microsoft-com:office:word" xmlns:w="http://schemas.openxmlformats.org/wordprocessingml/2006/main" xmlns:w14="http://schemas.microsoft.com/office/word/2010/wordml" xmlns:w15="http://schemas.microsoft.com/office/word/2012/wordml" xmlns:w16se="http://schemas.microsoft.com/office/word/2015/wordml/symex" xmlns:wpg="http://schemas.microsoft.com/office/word/2010/wordprocessingGroup" xmlns:wpi="http://schemas.microsoft.com/office/word/2010/wordprocessingInk" xmlns:wne="http://schemas.microsoft.com/office/word/2006/wordml" xmlns:wps="http://schemas.microsoft.com/office/word/2010/wordprocessingShape" mc:Ignorable="w14 w15 w16se wp14">
+<w:document xmlns:wpc="http://schemas.microsoft.com/office/word/2010/wordprocessingCanvas" xmlns:cx="http://schemas.microsoft.com/office/drawing/2014/chartex" xmlns:cx1="http://schemas.microsoft.com/office/drawing/2015/9/8/chartex" xmlns:cx2="http://schemas.microsoft.com/office/drawing/2015/10/21/chartex" xmlns:cx3="http://schemas.microsoft.com/office/drawing/2016/5/9/chartex" xmlns:cx4="http://schemas.microsoft.com/office/drawing/2016/5/10/chartex" xmlns:cx5="http://schemas.microsoft.com/office/drawing/2016/5/11/chartex" xmlns:cx6="http://schemas.microsoft.com/office/drawing/2016/5/12/chartex" xmlns:cx7="http://schemas.microsoft.com/office/drawing/2016/5/13/chartex" xmlns:cx8="http://schemas.microsoft.com/office/drawing/2016/5/14/chartex" xmlns:mc="http://schemas.openxmlformats.org/markup-compatibility/2006" xmlns:aink="http://schemas.microsoft.com/office/drawing/2016/ink" xmlns:am3d="http://schemas.microsoft.com/office/drawing/2017/model3d" xmlns:o="urn:schemas-microsoft-com:office:office" xmlns:r="http://schemas.openxmlformats.org/officeDocument/2006/relationships" xmlns:m="http://schemas.openxmlformats.org/officeDocument/2006/math" xmlns:v="urn:schemas-microsoft-com:vml" xmlns:wp14="http://schemas.microsoft.com/office/word/2010/wordprocessingDrawing" xmlns:wp="http://schemas.openxmlformats.org/drawingml/2006/wordprocessingDrawing" xmlns:w10="urn:schemas-microsoft-com:office:word" xmlns:w="http://schemas.openxmlformats.org/wordprocessingml/2006/main" xmlns:w14="http://schemas.microsoft.com/office/word/2010/wordml" xmlns:w15="http://schemas.microsoft.com/office/word/2012/wordml" xmlns:w16cid="http://schemas.microsoft.com/office/word/2016/wordml/cid" xmlns:w16se="http://schemas.microsoft.com/office/word/2015/wordml/symex" xmlns:wpg="http://schemas.microsoft.com/office/word/2010/wordprocessingGroup" xmlns:wpi="http://schemas.microsoft.com/office/word/2010/wordprocessingInk" xmlns:wne="http://schemas.microsoft.com/office/word/2006/wordml" xmlns:wps="http://schemas.microsoft.com/office/word/2010/wordprocessingShape" mc:Ignorable="w14 w15 w16se w16cid wp14">
   <w:body>
     <w:p>
       <w:pPr>
@@ -49,12 +49,16 @@
             <w:pPr>
               <w:rPr>
                 <w:b/>
+                <w:sz w:val="28"/>
+                <w:szCs w:val="28"/>
                 <w:lang w:val="fr-FR"/>
               </w:rPr>
             </w:pPr>
             <w:r>
               <w:rPr>
                 <w:b/>
+                <w:sz w:val="28"/>
+                <w:szCs w:val="28"/>
                 <w:lang w:val="fr-FR"/>
               </w:rPr>
               <w:t>Questions</w:t>
@@ -69,12 +73,16 @@
             <w:pPr>
               <w:rPr>
                 <w:b/>
+                <w:sz w:val="28"/>
+                <w:szCs w:val="28"/>
                 <w:lang w:val="fr-FR"/>
               </w:rPr>
             </w:pPr>
             <w:r>
               <w:rPr>
                 <w:b/>
+                <w:sz w:val="28"/>
+                <w:szCs w:val="28"/>
                 <w:lang w:val="fr-FR"/>
               </w:rPr>
               <w:t>Description</w:t>
@@ -88,32 +96,73 @@
             <w:tcW w:w="4508" w:type="dxa"/>
           </w:tcPr>
           <w:p>
-            <w:r>
-              <w:t>Enter recorder code (2 digit code assigned to you)</w:t>
-            </w:r>
-          </w:p>
-        </w:tc>
-        <w:tc>
-          <w:tcPr>
-            <w:tcW w:w="4508" w:type="dxa"/>
-          </w:tcPr>
-          <w:p>
+            <w:pPr>
+              <w:rPr>
+                <w:b/>
+                <w:bCs/>
+              </w:rPr>
+            </w:pPr>
+            <w:r>
+              <w:rPr>
+                <w:b/>
+                <w:bCs/>
+              </w:rPr>
+              <w:t>Enter recorder code (</w:t>
+            </w:r>
+            <w:proofErr w:type="gramStart"/>
+            <w:r>
+              <w:rPr>
+                <w:b/>
+                <w:bCs/>
+              </w:rPr>
+              <w:t>2 digit</w:t>
+            </w:r>
+            <w:proofErr w:type="gramEnd"/>
+            <w:r>
+              <w:rPr>
+                <w:b/>
+                <w:bCs/>
+              </w:rPr>
+              <w:t xml:space="preserve"> code assigned to you)</w:t>
+            </w:r>
+          </w:p>
+        </w:tc>
+        <w:tc>
+          <w:tcPr>
+            <w:tcW w:w="4508" w:type="dxa"/>
+          </w:tcPr>
+          <w:p>
+            <w:proofErr w:type="gramStart"/>
             <w:r>
               <w:t>Two</w:t>
             </w:r>
             <w:r>
-              <w:t xml:space="preserve"> digit code provided to each recorder</w:t>
-            </w:r>
-          </w:p>
-        </w:tc>
-      </w:tr>
-      <w:tr>
-        <w:tc>
-          <w:tcPr>
-            <w:tcW w:w="4508" w:type="dxa"/>
-          </w:tcPr>
-          <w:p>
-            <w:r>
+              <w:t xml:space="preserve"> digit</w:t>
+            </w:r>
+            <w:proofErr w:type="gramEnd"/>
+            <w:r>
+              <w:t xml:space="preserve"> code provided to each recorder</w:t>
+            </w:r>
+          </w:p>
+        </w:tc>
+      </w:tr>
+      <w:tr>
+        <w:tc>
+          <w:tcPr>
+            <w:tcW w:w="4508" w:type="dxa"/>
+          </w:tcPr>
+          <w:p>
+            <w:pPr>
+              <w:rPr>
+                <w:b/>
+                <w:bCs/>
+              </w:rPr>
+            </w:pPr>
+            <w:r>
+              <w:rPr>
+                <w:b/>
+                <w:bCs/>
+              </w:rPr>
               <w:t>Select District name</w:t>
             </w:r>
           </w:p>
@@ -135,7 +184,17 @@
             <w:tcW w:w="4508" w:type="dxa"/>
           </w:tcPr>
           <w:p>
-            <w:r>
+            <w:pPr>
+              <w:rPr>
+                <w:b/>
+                <w:bCs/>
+              </w:rPr>
+            </w:pPr>
+            <w:r>
+              <w:rPr>
+                <w:b/>
+                <w:bCs/>
+              </w:rPr>
               <w:t>Select EU name</w:t>
             </w:r>
           </w:p>
@@ -146,18 +205,36 @@
           </w:tcPr>
           <w:p>
             <w:r>
-              <w:t>A list of EU will be provided</w:t>
-            </w:r>
-          </w:p>
-        </w:tc>
-      </w:tr>
-      <w:tr>
-        <w:tc>
-          <w:tcPr>
-            <w:tcW w:w="4508" w:type="dxa"/>
-          </w:tcPr>
-          <w:p>
-            <w:r>
+              <w:t xml:space="preserve">A list of </w:t>
+            </w:r>
+            <w:proofErr w:type="gramStart"/>
+            <w:r>
+              <w:t>EU</w:t>
+            </w:r>
+            <w:proofErr w:type="gramEnd"/>
+            <w:r>
+              <w:t xml:space="preserve"> will be provided</w:t>
+            </w:r>
+          </w:p>
+        </w:tc>
+      </w:tr>
+      <w:tr>
+        <w:tc>
+          <w:tcPr>
+            <w:tcW w:w="4508" w:type="dxa"/>
+          </w:tcPr>
+          <w:p>
+            <w:pPr>
+              <w:rPr>
+                <w:b/>
+                <w:bCs/>
+              </w:rPr>
+            </w:pPr>
+            <w:r>
+              <w:rPr>
+                <w:b/>
+                <w:bCs/>
+              </w:rPr>
               <w:t>Enter Cluster name</w:t>
             </w:r>
           </w:p>
@@ -179,7 +256,17 @@
             <w:tcW w:w="4508" w:type="dxa"/>
           </w:tcPr>
           <w:p>
-            <w:r>
+            <w:pPr>
+              <w:rPr>
+                <w:b/>
+                <w:bCs/>
+              </w:rPr>
+            </w:pPr>
+            <w:r>
+              <w:rPr>
+                <w:b/>
+                <w:bCs/>
+              </w:rPr>
               <w:t>Enter Cluster ID</w:t>
             </w:r>
           </w:p>
@@ -204,7 +291,17 @@
             <w:tcW w:w="4508" w:type="dxa"/>
           </w:tcPr>
           <w:p>
-            <w:r>
+            <w:pPr>
+              <w:rPr>
+                <w:b/>
+                <w:bCs/>
+              </w:rPr>
+            </w:pPr>
+            <w:r>
+              <w:rPr>
+                <w:b/>
+                <w:bCs/>
+              </w:rPr>
               <w:t>Enter Cluster ID again</w:t>
             </w:r>
           </w:p>
@@ -232,17 +329,18 @@
             <w:tcW w:w="4508" w:type="dxa"/>
           </w:tcPr>
           <w:p>
-            <w:r>
-              <w:t>Collect GPS coordinates</w:t>
-            </w:r>
-            <w:r>
-              <w:t xml:space="preserve"> (</w:t>
-            </w:r>
-            <w:r>
-              <w:t>Works best outside of buildings</w:t>
-            </w:r>
-            <w:r>
-              <w:t>)</w:t>
+            <w:pPr>
+              <w:rPr>
+                <w:b/>
+                <w:bCs/>
+              </w:rPr>
+            </w:pPr>
+            <w:r>
+              <w:rPr>
+                <w:b/>
+                <w:bCs/>
+              </w:rPr>
+              <w:t>Collect GPS coordinates (Works best outside of buildings)</w:t>
             </w:r>
           </w:p>
         </w:tc>
@@ -269,17 +367,18 @@
             <w:tcW w:w="4508" w:type="dxa"/>
           </w:tcPr>
           <w:p>
-            <w:r>
-              <w:t>Ent</w:t>
-            </w:r>
-            <w:r>
-              <w:t>er Village cluster population (</w:t>
-            </w:r>
-            <w:r>
-              <w:t>Please obtain this information from the community MDA register</w:t>
-            </w:r>
-            <w:r>
-              <w:t>)</w:t>
+            <w:pPr>
+              <w:rPr>
+                <w:b/>
+                <w:bCs/>
+              </w:rPr>
+            </w:pPr>
+            <w:r>
+              <w:rPr>
+                <w:b/>
+                <w:bCs/>
+              </w:rPr>
+              <w:t>Enter Village cluster population (Please obtain this information from the community MDA register)</w:t>
             </w:r>
           </w:p>
         </w:tc>
@@ -303,26 +402,46 @@
             <w:tcW w:w="4508" w:type="dxa"/>
           </w:tcPr>
           <w:p>
-            <w:r>
+            <w:pPr>
+              <w:rPr>
+                <w:b/>
+                <w:bCs/>
+              </w:rPr>
+            </w:pPr>
+            <w:r>
+              <w:rPr>
+                <w:b/>
+                <w:bCs/>
+              </w:rPr>
               <w:t xml:space="preserve">Confirm </w:t>
             </w:r>
             <w:r>
+              <w:rPr>
+                <w:b/>
+                <w:bCs/>
+              </w:rPr>
               <w:t xml:space="preserve">the </w:t>
             </w:r>
             <w:r>
+              <w:rPr>
+                <w:b/>
+                <w:bCs/>
+              </w:rPr>
               <w:t>presence of</w:t>
             </w:r>
             <w:r>
+              <w:rPr>
+                <w:b/>
+                <w:bCs/>
+              </w:rPr>
               <w:t xml:space="preserve"> black flies</w:t>
             </w:r>
             <w:r>
-              <w:t xml:space="preserve"> in or near community (</w:t>
-            </w:r>
-            <w:r>
-              <w:t>Show image of black fly to the local leader</w:t>
-            </w:r>
-            <w:r>
-              <w:t>)</w:t>
+              <w:rPr>
+                <w:b/>
+                <w:bCs/>
+              </w:rPr>
+              <w:t xml:space="preserve"> in or near community (Show image of black fly to the local leader)</w:t>
             </w:r>
           </w:p>
         </w:tc>
@@ -355,9 +474,17 @@
             <w:tcW w:w="4508" w:type="dxa"/>
           </w:tcPr>
           <w:p>
+            <w:pPr>
+              <w:rPr>
+                <w:b/>
+                <w:bCs/>
+              </w:rPr>
+            </w:pPr>
             <w:proofErr w:type="spellStart"/>
             <w:r>
               <w:rPr>
+                <w:b/>
+                <w:bCs/>
                 <w:lang w:val="fr-FR"/>
               </w:rPr>
               <w:t>Additional</w:t>
@@ -365,6 +492,8 @@
             <w:proofErr w:type="spellEnd"/>
             <w:r>
               <w:rPr>
+                <w:b/>
+                <w:bCs/>
                 <w:lang w:val="fr-FR"/>
               </w:rPr>
               <w:t xml:space="preserve"> notes</w:t>
@@ -394,12 +523,7 @@
         <w:pStyle w:val="Heading1"/>
       </w:pPr>
       <w:r>
-        <w:t>Fo</w:t>
-      </w:r>
-      <w:bookmarkStart w:id="0" w:name="_GoBack"/>
-      <w:bookmarkEnd w:id="0"/>
-      <w:r>
-        <w:t xml:space="preserve">rm 2: </w:t>
+        <w:t xml:space="preserve">Form 2: </w:t>
       </w:r>
       <w:r>
         <w:t>Participant survey</w:t>
@@ -423,11 +547,19 @@
           <w:p>
             <w:pPr>
               <w:rPr>
+                <w:b/>
+                <w:bCs/>
+                <w:sz w:val="28"/>
+                <w:szCs w:val="28"/>
                 <w:lang w:val="fr-FR"/>
               </w:rPr>
             </w:pPr>
             <w:r>
               <w:rPr>
+                <w:b/>
+                <w:bCs/>
+                <w:sz w:val="28"/>
+                <w:szCs w:val="28"/>
                 <w:lang w:val="fr-FR"/>
               </w:rPr>
               <w:t>Questions</w:t>
@@ -441,11 +573,19 @@
           <w:p>
             <w:pPr>
               <w:rPr>
+                <w:b/>
+                <w:bCs/>
+                <w:sz w:val="28"/>
+                <w:szCs w:val="28"/>
                 <w:lang w:val="fr-FR"/>
               </w:rPr>
             </w:pPr>
             <w:r>
               <w:rPr>
+                <w:b/>
+                <w:bCs/>
+                <w:sz w:val="28"/>
+                <w:szCs w:val="28"/>
                 <w:lang w:val="fr-FR"/>
               </w:rPr>
               <w:t>Description</w:t>
@@ -463,10 +603,16 @@
               <w:pStyle w:val="NormalWeb"/>
               <w:spacing w:before="0" w:beforeAutospacing="0" w:after="0" w:afterAutospacing="0"/>
               <w:textAlignment w:val="baseline"/>
+              <w:rPr>
+                <w:b/>
+                <w:bCs/>
+              </w:rPr>
             </w:pPr>
             <w:r>
               <w:rPr>
                 <w:rFonts w:ascii="Calibri" w:hAnsi="Calibri" w:cs="Calibri"/>
+                <w:b/>
+                <w:bCs/>
                 <w:color w:val="000000"/>
                 <w:sz w:val="22"/>
                 <w:szCs w:val="22"/>
@@ -480,11 +626,16 @@
             <w:tcW w:w="4508" w:type="dxa"/>
           </w:tcPr>
           <w:p>
+            <w:proofErr w:type="gramStart"/>
             <w:r>
               <w:t>Two</w:t>
             </w:r>
             <w:r>
-              <w:t xml:space="preserve"> digit code provided to each recorder</w:t>
+              <w:t xml:space="preserve"> digit</w:t>
+            </w:r>
+            <w:proofErr w:type="gramEnd"/>
+            <w:r>
+              <w:t xml:space="preserve"> code provided to each recorder</w:t>
             </w:r>
           </w:p>
         </w:tc>
@@ -501,6 +652,8 @@
               <w:textAlignment w:val="baseline"/>
               <w:rPr>
                 <w:rFonts w:ascii="Calibri" w:hAnsi="Calibri" w:cs="Calibri"/>
+                <w:b/>
+                <w:bCs/>
                 <w:color w:val="000000"/>
                 <w:sz w:val="22"/>
                 <w:szCs w:val="22"/>
@@ -509,6 +662,8 @@
             <w:r>
               <w:rPr>
                 <w:rFonts w:ascii="Calibri" w:hAnsi="Calibri" w:cs="Calibri"/>
+                <w:b/>
+                <w:bCs/>
                 <w:color w:val="000000"/>
                 <w:sz w:val="22"/>
                 <w:szCs w:val="22"/>
@@ -523,7 +678,15 @@
           </w:tcPr>
           <w:p>
             <w:r>
-              <w:t xml:space="preserve">The list of cluster entered in </w:t>
+              <w:t xml:space="preserve">The list of </w:t>
+            </w:r>
+            <w:proofErr w:type="gramStart"/>
+            <w:r>
+              <w:t>cluster</w:t>
+            </w:r>
+            <w:proofErr w:type="gramEnd"/>
+            <w:r>
+              <w:t xml:space="preserve"> entered in </w:t>
             </w:r>
             <w:r>
               <w:t xml:space="preserve">the </w:t>
@@ -543,9 +706,17 @@
             <w:tcW w:w="4508" w:type="dxa"/>
           </w:tcPr>
           <w:p>
+            <w:pPr>
+              <w:rPr>
+                <w:b/>
+                <w:bCs/>
+              </w:rPr>
+            </w:pPr>
             <w:r>
               <w:rPr>
                 <w:rFonts w:ascii="Calibri" w:hAnsi="Calibri" w:cs="Calibri"/>
+                <w:b/>
+                <w:bCs/>
                 <w:color w:val="000000"/>
               </w:rPr>
               <w:t xml:space="preserve">Does </w:t>
@@ -553,6 +724,8 @@
             <w:r>
               <w:rPr>
                 <w:rFonts w:ascii="Calibri" w:hAnsi="Calibri" w:cs="Calibri"/>
+                <w:b/>
+                <w:bCs/>
                 <w:color w:val="000000"/>
               </w:rPr>
               <w:t xml:space="preserve">the </w:t>
@@ -560,6 +733,8 @@
             <w:r>
               <w:rPr>
                 <w:rFonts w:ascii="Calibri" w:hAnsi="Calibri" w:cs="Calibri"/>
+                <w:b/>
+                <w:bCs/>
                 <w:color w:val="000000"/>
               </w:rPr>
               <w:t>respondent provide consent?</w:t>
@@ -571,24 +746,29 @@
             <w:tcW w:w="4508" w:type="dxa"/>
           </w:tcPr>
           <w:p>
-            <w:proofErr w:type="gramStart"/>
-            <w:r>
-              <w:t>Yes/No</w:t>
-            </w:r>
-            <w:proofErr w:type="gramEnd"/>
-            <w:r>
-              <w:t xml:space="preserve"> question. No will end the survey</w:t>
-            </w:r>
-          </w:p>
-        </w:tc>
-      </w:tr>
-      <w:tr>
-        <w:tc>
-          <w:tcPr>
-            <w:tcW w:w="4508" w:type="dxa"/>
-          </w:tcPr>
-          <w:p>
-            <w:r>
+            <w:r>
+              <w:t>Yes/No question. No will end the survey</w:t>
+            </w:r>
+          </w:p>
+        </w:tc>
+      </w:tr>
+      <w:tr>
+        <w:tc>
+          <w:tcPr>
+            <w:tcW w:w="4508" w:type="dxa"/>
+          </w:tcPr>
+          <w:p>
+            <w:pPr>
+              <w:rPr>
+                <w:b/>
+                <w:bCs/>
+              </w:rPr>
+            </w:pPr>
+            <w:r>
+              <w:rPr>
+                <w:b/>
+                <w:bCs/>
+              </w:rPr>
               <w:t>Sex of respondent</w:t>
             </w:r>
           </w:p>
@@ -610,15 +790,31 @@
             <w:tcW w:w="4508" w:type="dxa"/>
           </w:tcPr>
           <w:p>
-            <w:r>
+            <w:pPr>
+              <w:rPr>
+                <w:b/>
+                <w:bCs/>
+              </w:rPr>
+            </w:pPr>
+            <w:r>
+              <w:rPr>
+                <w:b/>
+                <w:bCs/>
+              </w:rPr>
               <w:t>Enter age in years</w:t>
             </w:r>
             <w:r>
+              <w:rPr>
+                <w:b/>
+                <w:bCs/>
+              </w:rPr>
               <w:t xml:space="preserve"> (</w:t>
             </w:r>
             <w:r>
               <w:rPr>
                 <w:rFonts w:ascii="Calibri" w:hAnsi="Calibri" w:cs="Calibri"/>
+                <w:b/>
+                <w:bCs/>
                 <w:color w:val="000000"/>
               </w:rPr>
               <w:t>must be &gt;= 20 or end survey)</w:t>
@@ -642,17 +838,18 @@
             <w:tcW w:w="4508" w:type="dxa"/>
           </w:tcPr>
           <w:p>
-            <w:r>
-              <w:t xml:space="preserve">How many years has the respondent lived in the area? </w:t>
-            </w:r>
-            <w:r>
-              <w:t>(</w:t>
-            </w:r>
-            <w:r>
-              <w:t>must be &gt;= 10 or end survey</w:t>
-            </w:r>
-            <w:r>
-              <w:t>)</w:t>
+            <w:pPr>
+              <w:rPr>
+                <w:b/>
+                <w:bCs/>
+              </w:rPr>
+            </w:pPr>
+            <w:r>
+              <w:rPr>
+                <w:b/>
+                <w:bCs/>
+              </w:rPr>
+              <w:t>How many years has the respondent lived in the area? (must be &gt;= 10 or end survey)</w:t>
             </w:r>
           </w:p>
         </w:tc>
@@ -682,49 +879,50 @@
             <w:tcW w:w="4508" w:type="dxa"/>
           </w:tcPr>
           <w:p>
-            <w:r>
-              <w:t xml:space="preserve">Do you frequently travel </w:t>
-            </w:r>
-            <w:r>
-              <w:t>more than 15 Km</w:t>
-            </w:r>
-            <w:r>
-              <w:t xml:space="preserve"> from this village?</w:t>
-            </w:r>
-          </w:p>
-        </w:tc>
-        <w:tc>
-          <w:tcPr>
-            <w:tcW w:w="4508" w:type="dxa"/>
-          </w:tcPr>
-          <w:p>
-            <w:proofErr w:type="gramStart"/>
-            <w:r>
-              <w:t>Yes/No</w:t>
-            </w:r>
-            <w:proofErr w:type="gramEnd"/>
-            <w:r>
-              <w:t xml:space="preserve"> question.</w:t>
-            </w:r>
-          </w:p>
-        </w:tc>
-      </w:tr>
-      <w:tr>
-        <w:tc>
-          <w:tcPr>
-            <w:tcW w:w="4508" w:type="dxa"/>
-          </w:tcPr>
-          <w:p>
-            <w:r>
-              <w:t xml:space="preserve">Have you taken </w:t>
-            </w:r>
-            <w:proofErr w:type="spellStart"/>
-            <w:r>
-              <w:t>Ivermectin</w:t>
-            </w:r>
-            <w:proofErr w:type="spellEnd"/>
-            <w:r>
-              <w:t xml:space="preserve"> in the past 12 months?</w:t>
+            <w:pPr>
+              <w:rPr>
+                <w:b/>
+                <w:bCs/>
+              </w:rPr>
+            </w:pPr>
+            <w:r>
+              <w:rPr>
+                <w:b/>
+                <w:bCs/>
+              </w:rPr>
+              <w:t>Do you frequently travel more than 15 Km from this village?</w:t>
+            </w:r>
+          </w:p>
+        </w:tc>
+        <w:tc>
+          <w:tcPr>
+            <w:tcW w:w="4508" w:type="dxa"/>
+          </w:tcPr>
+          <w:p>
+            <w:r>
+              <w:t>Yes/No question.</w:t>
+            </w:r>
+          </w:p>
+        </w:tc>
+      </w:tr>
+      <w:tr>
+        <w:tc>
+          <w:tcPr>
+            <w:tcW w:w="4508" w:type="dxa"/>
+          </w:tcPr>
+          <w:p>
+            <w:pPr>
+              <w:rPr>
+                <w:b/>
+                <w:bCs/>
+              </w:rPr>
+            </w:pPr>
+            <w:r>
+              <w:rPr>
+                <w:b/>
+                <w:bCs/>
+              </w:rPr>
+              <w:t>Have you taken Ivermectin in the past 12 months?</w:t>
             </w:r>
           </w:p>
         </w:tc>
@@ -745,24 +943,18 @@
             <w:tcW w:w="4508" w:type="dxa"/>
           </w:tcPr>
           <w:p>
-            <w:r>
-              <w:t xml:space="preserve">If Yes, where </w:t>
-            </w:r>
-            <w:proofErr w:type="gramStart"/>
-            <w:r>
-              <w:t>were you given</w:t>
-            </w:r>
-            <w:proofErr w:type="gramEnd"/>
-            <w:r>
-              <w:t xml:space="preserve"> </w:t>
-            </w:r>
-            <w:proofErr w:type="spellStart"/>
-            <w:r>
-              <w:t>Ivermectin</w:t>
-            </w:r>
-            <w:proofErr w:type="spellEnd"/>
-            <w:r>
-              <w:t>?</w:t>
+            <w:pPr>
+              <w:rPr>
+                <w:b/>
+                <w:bCs/>
+              </w:rPr>
+            </w:pPr>
+            <w:r>
+              <w:rPr>
+                <w:b/>
+                <w:bCs/>
+              </w:rPr>
+              <w:t>If Yes, where were you given Ivermectin?</w:t>
             </w:r>
           </w:p>
         </w:tc>
@@ -791,6 +983,7 @@
               <w:ind w:left="360"/>
             </w:pPr>
             <w:r>
+              <w:lastRenderedPageBreak/>
               <w:t>In this village, as part of a mass treatment campaign</w:t>
             </w:r>
           </w:p>
@@ -820,7 +1013,6 @@
               <w:ind w:left="360"/>
             </w:pPr>
             <w:r>
-              <w:lastRenderedPageBreak/>
               <w:t>In another village, as part of mass treatment campaign</w:t>
             </w:r>
           </w:p>
@@ -845,7 +1037,17 @@
             <w:tcW w:w="4508" w:type="dxa"/>
           </w:tcPr>
           <w:p>
-            <w:r>
+            <w:pPr>
+              <w:rPr>
+                <w:b/>
+                <w:bCs/>
+              </w:rPr>
+            </w:pPr>
+            <w:r>
+              <w:rPr>
+                <w:b/>
+                <w:bCs/>
+              </w:rPr>
               <w:lastRenderedPageBreak/>
               <w:t>Was a DBS collected from this person?</w:t>
             </w:r>
@@ -868,63 +1070,83 @@
             <w:tcW w:w="4508" w:type="dxa"/>
           </w:tcPr>
           <w:p>
-            <w:r>
-              <w:t xml:space="preserve">How </w:t>
+            <w:pPr>
+              <w:rPr>
+                <w:b/>
+                <w:bCs/>
+              </w:rPr>
+            </w:pPr>
+            <w:r>
+              <w:rPr>
+                <w:b/>
+                <w:bCs/>
+              </w:rPr>
+              <w:t>How will the individual's unique ID be generated?</w:t>
+            </w:r>
+          </w:p>
+        </w:tc>
+        <w:tc>
+          <w:tcPr>
+            <w:tcW w:w="4508" w:type="dxa"/>
+          </w:tcPr>
+          <w:p>
+            <w:r>
+              <w:t>Barcode/ A</w:t>
+            </w:r>
+            <w:r>
+              <w:t>utomatic ID generation</w:t>
+            </w:r>
+            <w:r>
+              <w:t xml:space="preserve"> </w:t>
+            </w:r>
+          </w:p>
+          <w:p>
+            <w:r>
+              <w:t>Choose between the use of barcode or automatic ID generation.</w:t>
+            </w:r>
+          </w:p>
+        </w:tc>
+      </w:tr>
+      <w:tr>
+        <w:tc>
+          <w:tcPr>
+            <w:tcW w:w="4508" w:type="dxa"/>
+          </w:tcPr>
+          <w:p>
+            <w:pPr>
+              <w:pStyle w:val="NoSpacing"/>
+              <w:rPr>
+                <w:b/>
+                <w:bCs/>
+              </w:rPr>
+            </w:pPr>
+            <w:r>
+              <w:rPr>
+                <w:b/>
+                <w:bCs/>
+              </w:rPr>
+              <w:t>Additional notes</w:t>
+            </w:r>
+          </w:p>
+        </w:tc>
+        <w:tc>
+          <w:tcPr>
+            <w:tcW w:w="4508" w:type="dxa"/>
+          </w:tcPr>
+          <w:p>
+            <w:pPr>
+              <w:pStyle w:val="NoSpacing"/>
+            </w:pPr>
+            <w:r>
+              <w:t xml:space="preserve">Optional information </w:t>
             </w:r>
             <w:proofErr w:type="gramStart"/>
             <w:r>
-              <w:t>will the individual's unique ID be generated</w:t>
+              <w:t>note</w:t>
             </w:r>
             <w:proofErr w:type="gramEnd"/>
             <w:r>
-              <w:t>?</w:t>
-            </w:r>
-          </w:p>
-        </w:tc>
-        <w:tc>
-          <w:tcPr>
-            <w:tcW w:w="4508" w:type="dxa"/>
-          </w:tcPr>
-          <w:p>
-            <w:r>
-              <w:t>Barcode/ A</w:t>
-            </w:r>
-            <w:r>
-              <w:t>utomatic ID generation</w:t>
-            </w:r>
-            <w:r>
-              <w:t xml:space="preserve"> </w:t>
-            </w:r>
-          </w:p>
-          <w:p>
-            <w:r>
-              <w:t>Choose between the use of barcode or automatic ID generation.</w:t>
-            </w:r>
-          </w:p>
-        </w:tc>
-      </w:tr>
-      <w:tr>
-        <w:tc>
-          <w:tcPr>
-            <w:tcW w:w="4508" w:type="dxa"/>
-          </w:tcPr>
-          <w:p>
-            <w:r>
-              <w:rPr>
-                <w:rFonts w:ascii="Arial" w:hAnsi="Arial" w:cs="Arial"/>
-                <w:color w:val="000000"/>
-              </w:rPr>
-              <w:t>Additional notes</w:t>
-            </w:r>
-          </w:p>
-        </w:tc>
-        <w:tc>
-          <w:tcPr>
-            <w:tcW w:w="4508" w:type="dxa"/>
-          </w:tcPr>
-          <w:p>
-            <w:r>
-              <w:t>Optional information note already captured</w:t>
+              <w:t xml:space="preserve"> already captured</w:t>
             </w:r>
           </w:p>
         </w:tc>
@@ -963,7 +1185,21 @@
             <w:tcW w:w="4508" w:type="dxa"/>
           </w:tcPr>
           <w:p>
-            <w:r>
+            <w:pPr>
+              <w:rPr>
+                <w:b/>
+                <w:bCs/>
+                <w:sz w:val="28"/>
+                <w:szCs w:val="24"/>
+              </w:rPr>
+            </w:pPr>
+            <w:r>
+              <w:rPr>
+                <w:b/>
+                <w:bCs/>
+                <w:sz w:val="28"/>
+                <w:szCs w:val="24"/>
+              </w:rPr>
               <w:t>Questions</w:t>
             </w:r>
           </w:p>
@@ -973,7 +1209,21 @@
             <w:tcW w:w="4508" w:type="dxa"/>
           </w:tcPr>
           <w:p>
-            <w:r>
+            <w:pPr>
+              <w:rPr>
+                <w:b/>
+                <w:bCs/>
+                <w:sz w:val="28"/>
+                <w:szCs w:val="24"/>
+              </w:rPr>
+            </w:pPr>
+            <w:r>
+              <w:rPr>
+                <w:b/>
+                <w:bCs/>
+                <w:sz w:val="28"/>
+                <w:szCs w:val="24"/>
+              </w:rPr>
               <w:t>Descriptions</w:t>
             </w:r>
           </w:p>
@@ -985,7 +1235,17 @@
             <w:tcW w:w="4508" w:type="dxa"/>
           </w:tcPr>
           <w:p>
-            <w:r>
+            <w:pPr>
+              <w:rPr>
+                <w:b/>
+                <w:bCs/>
+              </w:rPr>
+            </w:pPr>
+            <w:r>
+              <w:rPr>
+                <w:b/>
+                <w:bCs/>
+              </w:rPr>
               <w:t>Select the district name</w:t>
             </w:r>
           </w:p>
@@ -1007,7 +1267,17 @@
             <w:tcW w:w="4508" w:type="dxa"/>
           </w:tcPr>
           <w:p>
-            <w:r>
+            <w:pPr>
+              <w:rPr>
+                <w:b/>
+                <w:bCs/>
+              </w:rPr>
+            </w:pPr>
+            <w:r>
+              <w:rPr>
+                <w:b/>
+                <w:bCs/>
+              </w:rPr>
               <w:t xml:space="preserve">Name of community surveyed (i.e. closest community to the breeding site) </w:t>
             </w:r>
           </w:p>
@@ -1035,7 +1305,17 @@
             <w:tcW w:w="4508" w:type="dxa"/>
           </w:tcPr>
           <w:p>
-            <w:r>
+            <w:pPr>
+              <w:rPr>
+                <w:b/>
+                <w:bCs/>
+              </w:rPr>
+            </w:pPr>
+            <w:r>
+              <w:rPr>
+                <w:b/>
+                <w:bCs/>
+              </w:rPr>
               <w:t>Month of survey</w:t>
             </w:r>
           </w:p>
@@ -1046,18 +1326,33 @@
           </w:tcPr>
           <w:p>
             <w:r>
-              <w:t>A list of month</w:t>
-            </w:r>
-          </w:p>
-        </w:tc>
-      </w:tr>
-      <w:tr>
-        <w:tc>
-          <w:tcPr>
-            <w:tcW w:w="4508" w:type="dxa"/>
-          </w:tcPr>
-          <w:p>
-            <w:r>
+              <w:t xml:space="preserve">A list of </w:t>
+            </w:r>
+            <w:proofErr w:type="gramStart"/>
+            <w:r>
+              <w:t>month</w:t>
+            </w:r>
+            <w:proofErr w:type="gramEnd"/>
+          </w:p>
+        </w:tc>
+      </w:tr>
+      <w:tr>
+        <w:tc>
+          <w:tcPr>
+            <w:tcW w:w="4508" w:type="dxa"/>
+          </w:tcPr>
+          <w:p>
+            <w:pPr>
+              <w:rPr>
+                <w:b/>
+                <w:bCs/>
+              </w:rPr>
+            </w:pPr>
+            <w:r>
+              <w:rPr>
+                <w:b/>
+                <w:bCs/>
+              </w:rPr>
               <w:t>Year of survey</w:t>
             </w:r>
           </w:p>
@@ -1079,17 +1374,18 @@
             <w:tcW w:w="4508" w:type="dxa"/>
           </w:tcPr>
           <w:p>
-            <w:r>
-              <w:t>GPS coordinate of suspected breeding site</w:t>
-            </w:r>
-            <w:r>
-              <w:t xml:space="preserve"> (</w:t>
-            </w:r>
-            <w:r>
-              <w:t>Works best outside of buildings</w:t>
-            </w:r>
-            <w:r>
-              <w:t>)</w:t>
+            <w:pPr>
+              <w:rPr>
+                <w:b/>
+                <w:bCs/>
+              </w:rPr>
+            </w:pPr>
+            <w:r>
+              <w:rPr>
+                <w:b/>
+                <w:bCs/>
+              </w:rPr>
+              <w:t>GPS coordinate of suspected breeding site (Works best outside of buildings)</w:t>
             </w:r>
           </w:p>
         </w:tc>
@@ -1110,7 +1406,17 @@
             <w:tcW w:w="4508" w:type="dxa"/>
           </w:tcPr>
           <w:p>
-            <w:r>
+            <w:pPr>
+              <w:rPr>
+                <w:b/>
+                <w:bCs/>
+              </w:rPr>
+            </w:pPr>
+            <w:r>
+              <w:rPr>
+                <w:b/>
+                <w:bCs/>
+              </w:rPr>
               <w:t>Name of river or stream</w:t>
             </w:r>
           </w:p>
@@ -1132,7 +1438,17 @@
             <w:tcW w:w="4508" w:type="dxa"/>
           </w:tcPr>
           <w:p>
-            <w:r>
+            <w:pPr>
+              <w:rPr>
+                <w:b/>
+                <w:bCs/>
+              </w:rPr>
+            </w:pPr>
+            <w:r>
+              <w:rPr>
+                <w:b/>
+                <w:bCs/>
+              </w:rPr>
               <w:t>Name of river basin</w:t>
             </w:r>
           </w:p>
@@ -1154,7 +1470,17 @@
             <w:tcW w:w="4508" w:type="dxa"/>
           </w:tcPr>
           <w:p>
-            <w:r>
+            <w:pPr>
+              <w:rPr>
+                <w:b/>
+                <w:bCs/>
+              </w:rPr>
+            </w:pPr>
+            <w:r>
+              <w:rPr>
+                <w:b/>
+                <w:bCs/>
+              </w:rPr>
               <w:t>At time of inspection did site appear suitable for black fly breeding</w:t>
             </w:r>
           </w:p>
@@ -1176,7 +1502,17 @@
             <w:tcW w:w="4508" w:type="dxa"/>
           </w:tcPr>
           <w:p>
-            <w:r>
+            <w:pPr>
+              <w:rPr>
+                <w:b/>
+                <w:bCs/>
+              </w:rPr>
+            </w:pPr>
+            <w:r>
+              <w:rPr>
+                <w:b/>
+                <w:bCs/>
+              </w:rPr>
               <w:t>At time of inspection did site provide evidence of larvae</w:t>
             </w:r>
           </w:p>
@@ -1186,84 +1522,107 @@
             <w:tcW w:w="4508" w:type="dxa"/>
           </w:tcPr>
           <w:p>
+            <w:r>
+              <w:t>Yes/No question. If no, the mobile will skip the next question</w:t>
+            </w:r>
+          </w:p>
+        </w:tc>
+      </w:tr>
+      <w:tr>
+        <w:tc>
+          <w:tcPr>
+            <w:tcW w:w="4508" w:type="dxa"/>
+          </w:tcPr>
+          <w:p>
+            <w:pPr>
+              <w:rPr>
+                <w:b/>
+                <w:bCs/>
+              </w:rPr>
+            </w:pPr>
+            <w:r>
+              <w:rPr>
+                <w:b/>
+                <w:bCs/>
+              </w:rPr>
+              <w:t>If yes to larvae, rate abundance as few, some or many</w:t>
+            </w:r>
+          </w:p>
+        </w:tc>
+        <w:tc>
+          <w:tcPr>
+            <w:tcW w:w="4508" w:type="dxa"/>
+          </w:tcPr>
+          <w:p>
+            <w:pPr>
+              <w:pStyle w:val="NoSpacing"/>
+            </w:pPr>
+            <w:r>
+              <w:t xml:space="preserve">Select between </w:t>
+            </w:r>
+          </w:p>
+          <w:p>
+            <w:pPr>
+              <w:pStyle w:val="NoSpacing"/>
+            </w:pPr>
+            <w:r>
+              <w:t>+</w:t>
+            </w:r>
+          </w:p>
+          <w:p>
+            <w:pPr>
+              <w:pStyle w:val="NoSpacing"/>
+            </w:pPr>
+            <w:r>
+              <w:t>++</w:t>
+            </w:r>
+          </w:p>
+          <w:p>
+            <w:pPr>
+              <w:pStyle w:val="NoSpacing"/>
+            </w:pPr>
+            <w:r>
+              <w:t>+++</w:t>
+            </w:r>
+          </w:p>
+        </w:tc>
+      </w:tr>
+      <w:tr>
+        <w:tc>
+          <w:tcPr>
+            <w:tcW w:w="4508" w:type="dxa"/>
+          </w:tcPr>
+          <w:p>
+            <w:pPr>
+              <w:rPr>
+                <w:b/>
+                <w:bCs/>
+              </w:rPr>
+            </w:pPr>
+            <w:r>
+              <w:rPr>
+                <w:b/>
+                <w:bCs/>
+              </w:rPr>
+              <w:t>Additional notes</w:t>
+            </w:r>
+          </w:p>
+        </w:tc>
+        <w:tc>
+          <w:tcPr>
+            <w:tcW w:w="4508" w:type="dxa"/>
+          </w:tcPr>
+          <w:p>
+            <w:r>
+              <w:t xml:space="preserve">Optional information </w:t>
+            </w:r>
             <w:proofErr w:type="gramStart"/>
             <w:r>
-              <w:t>Yes/No</w:t>
+              <w:t>note</w:t>
             </w:r>
             <w:proofErr w:type="gramEnd"/>
             <w:r>
-              <w:t xml:space="preserve"> question. If no, the mobile will skip the next question</w:t>
-            </w:r>
-          </w:p>
-        </w:tc>
-      </w:tr>
-      <w:tr>
-        <w:tc>
-          <w:tcPr>
-            <w:tcW w:w="4508" w:type="dxa"/>
-          </w:tcPr>
-          <w:p>
-            <w:r>
-              <w:t>If yes to larvae, rate abundance as few, some or many</w:t>
-            </w:r>
-          </w:p>
-        </w:tc>
-        <w:tc>
-          <w:tcPr>
-            <w:tcW w:w="4508" w:type="dxa"/>
-          </w:tcPr>
-          <w:p>
-            <w:pPr>
-              <w:pStyle w:val="NoSpacing"/>
-            </w:pPr>
-            <w:r>
-              <w:t xml:space="preserve">Select between </w:t>
-            </w:r>
-          </w:p>
-          <w:p>
-            <w:pPr>
-              <w:pStyle w:val="NoSpacing"/>
-            </w:pPr>
-            <w:r>
-              <w:t>+</w:t>
-            </w:r>
-          </w:p>
-          <w:p>
-            <w:pPr>
-              <w:pStyle w:val="NoSpacing"/>
-            </w:pPr>
-            <w:r>
-              <w:t>++</w:t>
-            </w:r>
-          </w:p>
-          <w:p>
-            <w:pPr>
-              <w:pStyle w:val="NoSpacing"/>
-            </w:pPr>
-            <w:r>
-              <w:t>+++</w:t>
-            </w:r>
-          </w:p>
-        </w:tc>
-      </w:tr>
-      <w:tr>
-        <w:tc>
-          <w:tcPr>
-            <w:tcW w:w="4508" w:type="dxa"/>
-          </w:tcPr>
-          <w:p>
-            <w:r>
-              <w:t>Additional notes</w:t>
-            </w:r>
-          </w:p>
-        </w:tc>
-        <w:tc>
-          <w:tcPr>
-            <w:tcW w:w="4508" w:type="dxa"/>
-          </w:tcPr>
-          <w:p>
-            <w:r>
-              <w:t>Optional information note already captured</w:t>
+              <w:t xml:space="preserve"> already captured</w:t>
             </w:r>
           </w:p>
         </w:tc>
@@ -1302,7 +1661,21 @@
             <w:tcW w:w="4508" w:type="dxa"/>
           </w:tcPr>
           <w:p>
-            <w:r>
+            <w:pPr>
+              <w:rPr>
+                <w:b/>
+                <w:bCs/>
+                <w:sz w:val="28"/>
+                <w:szCs w:val="24"/>
+              </w:rPr>
+            </w:pPr>
+            <w:r>
+              <w:rPr>
+                <w:b/>
+                <w:bCs/>
+                <w:sz w:val="28"/>
+                <w:szCs w:val="24"/>
+              </w:rPr>
               <w:t>Questions</w:t>
             </w:r>
           </w:p>
@@ -1312,7 +1685,21 @@
             <w:tcW w:w="4508" w:type="dxa"/>
           </w:tcPr>
           <w:p>
-            <w:r>
+            <w:pPr>
+              <w:rPr>
+                <w:b/>
+                <w:bCs/>
+                <w:sz w:val="28"/>
+                <w:szCs w:val="24"/>
+              </w:rPr>
+            </w:pPr>
+            <w:r>
+              <w:rPr>
+                <w:b/>
+                <w:bCs/>
+                <w:sz w:val="28"/>
+                <w:szCs w:val="24"/>
+              </w:rPr>
               <w:t>Descriptions</w:t>
             </w:r>
           </w:p>
@@ -1324,7 +1711,17 @@
             <w:tcW w:w="4508" w:type="dxa"/>
           </w:tcPr>
           <w:p>
-            <w:r>
+            <w:pPr>
+              <w:rPr>
+                <w:b/>
+                <w:bCs/>
+              </w:rPr>
+            </w:pPr>
+            <w:r>
+              <w:rPr>
+                <w:b/>
+                <w:bCs/>
+              </w:rPr>
               <w:t>Select the district name</w:t>
             </w:r>
           </w:p>
@@ -1346,7 +1743,17 @@
             <w:tcW w:w="4508" w:type="dxa"/>
           </w:tcPr>
           <w:p>
-            <w:r>
+            <w:pPr>
+              <w:rPr>
+                <w:b/>
+                <w:bCs/>
+              </w:rPr>
+            </w:pPr>
+            <w:r>
+              <w:rPr>
+                <w:b/>
+                <w:bCs/>
+              </w:rPr>
               <w:t xml:space="preserve">Name of community surveyed (i.e. closest community to the breeding site) </w:t>
             </w:r>
           </w:p>
@@ -1374,7 +1781,17 @@
             <w:tcW w:w="4508" w:type="dxa"/>
           </w:tcPr>
           <w:p>
-            <w:r>
+            <w:pPr>
+              <w:rPr>
+                <w:b/>
+                <w:bCs/>
+              </w:rPr>
+            </w:pPr>
+            <w:r>
+              <w:rPr>
+                <w:b/>
+                <w:bCs/>
+              </w:rPr>
               <w:t>Ask a small group of community members (10+) the following:</w:t>
             </w:r>
           </w:p>
@@ -1396,69 +1813,79 @@
             <w:tcW w:w="4508" w:type="dxa"/>
           </w:tcPr>
           <w:p>
-            <w:r>
-              <w:t>Are blackfly bites a problem in this community?</w:t>
-            </w:r>
-            <w:r>
-              <w:t xml:space="preserve"> (</w:t>
+            <w:pPr>
+              <w:rPr>
+                <w:b/>
+                <w:bCs/>
+              </w:rPr>
+            </w:pPr>
+            <w:r>
+              <w:rPr>
+                <w:b/>
+                <w:bCs/>
+              </w:rPr>
+              <w:lastRenderedPageBreak/>
+              <w:t>Are blackfly bites a problem in this community? (</w:t>
             </w:r>
             <w:r>
               <w:rPr>
                 <w:rFonts w:ascii="Calibri" w:eastAsia="Times New Roman" w:hAnsi="Calibri" w:cs="Calibri"/>
+                <w:b/>
+                <w:bCs/>
                 <w:i/>
                 <w:iCs/>
                 <w:color w:val="000000"/>
                 <w:lang w:eastAsia="en-GB"/>
               </w:rPr>
-              <w:t>check local name for blackfly, show picture or actual black fly in a glass container</w:t>
-            </w:r>
-            <w:r>
-              <w:rPr>
-                <w:rFonts w:ascii="Calibri" w:eastAsia="Times New Roman" w:hAnsi="Calibri" w:cs="Calibri"/>
-                <w:i/>
-                <w:iCs/>
-                <w:color w:val="000000"/>
-                <w:lang w:eastAsia="en-GB"/>
-              </w:rPr>
-              <w:t>)</w:t>
-            </w:r>
-          </w:p>
-        </w:tc>
-        <w:tc>
-          <w:tcPr>
-            <w:tcW w:w="4508" w:type="dxa"/>
-          </w:tcPr>
-          <w:p>
+              <w:t>check local name for blackfly, show picture or actual black fly in a glass container)</w:t>
+            </w:r>
+          </w:p>
+        </w:tc>
+        <w:tc>
+          <w:tcPr>
+            <w:tcW w:w="4508" w:type="dxa"/>
+          </w:tcPr>
+          <w:p>
+            <w:r>
+              <w:t>Yes/No Question. No will end the survey</w:t>
+            </w:r>
+          </w:p>
+        </w:tc>
+      </w:tr>
+      <w:tr>
+        <w:tc>
+          <w:tcPr>
+            <w:tcW w:w="4508" w:type="dxa"/>
+          </w:tcPr>
+          <w:p>
+            <w:pPr>
+              <w:rPr>
+                <w:b/>
+                <w:bCs/>
+              </w:rPr>
+            </w:pPr>
+            <w:r>
+              <w:rPr>
+                <w:b/>
+                <w:bCs/>
+              </w:rPr>
+              <w:t>How many bites do you receive each day?</w:t>
+            </w:r>
+          </w:p>
+        </w:tc>
+        <w:tc>
+          <w:tcPr>
+            <w:tcW w:w="4508" w:type="dxa"/>
+          </w:tcPr>
+          <w:p>
+            <w:r>
+              <w:t xml:space="preserve">Select </w:t>
+            </w:r>
             <w:proofErr w:type="gramStart"/>
             <w:r>
-              <w:t>Yes/No</w:t>
+              <w:t>between :</w:t>
             </w:r>
             <w:proofErr w:type="gramEnd"/>
-            <w:r>
-              <w:t xml:space="preserve"> Question. No will end the survey</w:t>
-            </w:r>
-          </w:p>
-        </w:tc>
-      </w:tr>
-      <w:tr>
-        <w:tc>
-          <w:tcPr>
-            <w:tcW w:w="4508" w:type="dxa"/>
-          </w:tcPr>
-          <w:p>
-            <w:r>
-              <w:t>How many bites do you receive each day?</w:t>
-            </w:r>
-          </w:p>
-        </w:tc>
-        <w:tc>
-          <w:tcPr>
-            <w:tcW w:w="4508" w:type="dxa"/>
-          </w:tcPr>
-          <w:p>
-            <w:r>
-              <w:t>Select between :</w:t>
-            </w:r>
           </w:p>
           <w:p>
             <w:r>
@@ -1467,7 +1894,12 @@
           </w:p>
           <w:p>
             <w:r>
-              <w:t>a few (&lt;=10)</w:t>
+              <w:t>a few (&lt;=</w:t>
+            </w:r>
+            <w:bookmarkStart w:id="0" w:name="_GoBack"/>
+            <w:bookmarkEnd w:id="0"/>
+            <w:r>
+              <w:t>10)</w:t>
             </w:r>
           </w:p>
           <w:p>
@@ -1488,11 +1920,18 @@
             <w:tcW w:w="4508" w:type="dxa"/>
           </w:tcPr>
           <w:p>
-            <w:r>
-              <w:t>W</w:t>
-            </w:r>
-            <w:r>
-              <w:t>hat time of year (MONTH) or season are there the most blackfly bites?</w:t>
+            <w:pPr>
+              <w:rPr>
+                <w:b/>
+                <w:bCs/>
+              </w:rPr>
+            </w:pPr>
+            <w:r>
+              <w:rPr>
+                <w:b/>
+                <w:bCs/>
+              </w:rPr>
+              <w:t>What time of year (MONTH) or season are there the most blackfly bites?</w:t>
             </w:r>
           </w:p>
         </w:tc>
@@ -1520,7 +1959,7 @@
 </file>
 
 <file path=word/numbering.xml><?xml version="1.0" encoding="utf-8"?>
-<w:numbering xmlns:wpc="http://schemas.microsoft.com/office/word/2010/wordprocessingCanvas" xmlns:cx="http://schemas.microsoft.com/office/drawing/2014/chartex" xmlns:cx1="http://schemas.microsoft.com/office/drawing/2015/9/8/chartex" xmlns:mc="http://schemas.openxmlformats.org/markup-compatibility/2006" xmlns:o="urn:schemas-microsoft-com:office:office" xmlns:r="http://schemas.openxmlformats.org/officeDocument/2006/relationships" xmlns:m="http://schemas.openxmlformats.org/officeDocument/2006/math" xmlns:v="urn:schemas-microsoft-com:vml" xmlns:wp14="http://schemas.microsoft.com/office/word/2010/wordprocessingDrawing" xmlns:wp="http://schemas.openxmlformats.org/drawingml/2006/wordprocessingDrawing" xmlns:w10="urn:schemas-microsoft-com:office:word" xmlns:w="http://schemas.openxmlformats.org/wordprocessingml/2006/main" xmlns:w14="http://schemas.microsoft.com/office/word/2010/wordml" xmlns:w15="http://schemas.microsoft.com/office/word/2012/wordml" xmlns:w16se="http://schemas.microsoft.com/office/word/2015/wordml/symex" xmlns:wpg="http://schemas.microsoft.com/office/word/2010/wordprocessingGroup" xmlns:wpi="http://schemas.microsoft.com/office/word/2010/wordprocessingInk" xmlns:wne="http://schemas.microsoft.com/office/word/2006/wordml" xmlns:wps="http://schemas.microsoft.com/office/word/2010/wordprocessingShape" mc:Ignorable="w14 w15 w16se wp14">
+<w:numbering xmlns:wpc="http://schemas.microsoft.com/office/word/2010/wordprocessingCanvas" xmlns:cx="http://schemas.microsoft.com/office/drawing/2014/chartex" xmlns:cx1="http://schemas.microsoft.com/office/drawing/2015/9/8/chartex" xmlns:cx2="http://schemas.microsoft.com/office/drawing/2015/10/21/chartex" xmlns:cx3="http://schemas.microsoft.com/office/drawing/2016/5/9/chartex" xmlns:cx4="http://schemas.microsoft.com/office/drawing/2016/5/10/chartex" xmlns:cx5="http://schemas.microsoft.com/office/drawing/2016/5/11/chartex" xmlns:cx6="http://schemas.microsoft.com/office/drawing/2016/5/12/chartex" xmlns:cx7="http://schemas.microsoft.com/office/drawing/2016/5/13/chartex" xmlns:cx8="http://schemas.microsoft.com/office/drawing/2016/5/14/chartex" xmlns:mc="http://schemas.openxmlformats.org/markup-compatibility/2006" xmlns:aink="http://schemas.microsoft.com/office/drawing/2016/ink" xmlns:am3d="http://schemas.microsoft.com/office/drawing/2017/model3d" xmlns:o="urn:schemas-microsoft-com:office:office" xmlns:r="http://schemas.openxmlformats.org/officeDocument/2006/relationships" xmlns:m="http://schemas.openxmlformats.org/officeDocument/2006/math" xmlns:v="urn:schemas-microsoft-com:vml" xmlns:wp14="http://schemas.microsoft.com/office/word/2010/wordprocessingDrawing" xmlns:wp="http://schemas.openxmlformats.org/drawingml/2006/wordprocessingDrawing" xmlns:w10="urn:schemas-microsoft-com:office:word" xmlns:w="http://schemas.openxmlformats.org/wordprocessingml/2006/main" xmlns:w14="http://schemas.microsoft.com/office/word/2010/wordml" xmlns:w15="http://schemas.microsoft.com/office/word/2012/wordml" xmlns:w16cid="http://schemas.microsoft.com/office/word/2016/wordml/cid" xmlns:w16se="http://schemas.microsoft.com/office/word/2015/wordml/symex" xmlns:wpg="http://schemas.microsoft.com/office/word/2010/wordprocessingGroup" xmlns:wpi="http://schemas.microsoft.com/office/word/2010/wordprocessingInk" xmlns:wne="http://schemas.microsoft.com/office/word/2006/wordml" xmlns:wps="http://schemas.microsoft.com/office/word/2010/wordprocessingShape" mc:Ignorable="w14 w15 w16se w16cid wp14">
   <w:abstractNum w:abstractNumId="0" w15:restartNumberingAfterBreak="0">
     <w:nsid w:val="073E7AE4"/>
     <w:multiLevelType w:val="hybridMultilevel"/>
@@ -2097,7 +2536,7 @@
 </file>
 
 <file path=word/styles.xml><?xml version="1.0" encoding="utf-8"?>
-<w:styles xmlns:mc="http://schemas.openxmlformats.org/markup-compatibility/2006" xmlns:r="http://schemas.openxmlformats.org/officeDocument/2006/relationships" xmlns:w="http://schemas.openxmlformats.org/wordprocessingml/2006/main" xmlns:w14="http://schemas.microsoft.com/office/word/2010/wordml" xmlns:w15="http://schemas.microsoft.com/office/word/2012/wordml" xmlns:w16se="http://schemas.microsoft.com/office/word/2015/wordml/symex" mc:Ignorable="w14 w15 w16se">
+<w:styles xmlns:mc="http://schemas.openxmlformats.org/markup-compatibility/2006" xmlns:r="http://schemas.openxmlformats.org/officeDocument/2006/relationships" xmlns:w="http://schemas.openxmlformats.org/wordprocessingml/2006/main" xmlns:w14="http://schemas.microsoft.com/office/word/2010/wordml" xmlns:w15="http://schemas.microsoft.com/office/word/2012/wordml" xmlns:w16cid="http://schemas.microsoft.com/office/word/2016/wordml/cid" xmlns:w16se="http://schemas.microsoft.com/office/word/2015/wordml/symex" mc:Ignorable="w14 w15 w16se w16cid">
   <w:docDefaults>
     <w:rPrDefault>
       <w:rPr>
@@ -2113,7 +2552,7 @@
       </w:pPr>
     </w:pPrDefault>
   </w:docDefaults>
-  <w:latentStyles w:defLockedState="0" w:defUIPriority="99" w:defSemiHidden="0" w:defUnhideWhenUsed="0" w:defQFormat="0" w:count="371">
+  <w:latentStyles w:defLockedState="0" w:defUIPriority="99" w:defSemiHidden="0" w:defUnhideWhenUsed="0" w:defQFormat="0" w:count="376">
     <w:lsdException w:name="Normal" w:uiPriority="0" w:qFormat="1"/>
     <w:lsdException w:name="heading 1" w:uiPriority="9" w:qFormat="1"/>
     <w:lsdException w:name="heading 2" w:semiHidden="1" w:uiPriority="9" w:unhideWhenUsed="1" w:qFormat="1"/>
@@ -2219,7 +2658,6 @@
     <w:lsdException w:name="HTML Sample" w:semiHidden="1" w:unhideWhenUsed="1"/>
     <w:lsdException w:name="HTML Typewriter" w:semiHidden="1" w:unhideWhenUsed="1"/>
     <w:lsdException w:name="HTML Variable" w:semiHidden="1" w:unhideWhenUsed="1"/>
-    <w:lsdException w:name="Normal Table" w:semiHidden="1" w:unhideWhenUsed="1"/>
     <w:lsdException w:name="annotation subject" w:semiHidden="1" w:unhideWhenUsed="1"/>
     <w:lsdException w:name="No List" w:semiHidden="1" w:unhideWhenUsed="1"/>
     <w:lsdException w:name="Outline List 1" w:semiHidden="1" w:unhideWhenUsed="1"/>
@@ -2262,11 +2700,8 @@
     <w:lsdException w:name="Table Contemporary" w:semiHidden="1" w:unhideWhenUsed="1"/>
     <w:lsdException w:name="Table Elegant" w:semiHidden="1" w:unhideWhenUsed="1"/>
     <w:lsdException w:name="Table Professional" w:semiHidden="1" w:unhideWhenUsed="1"/>
-    <w:lsdException w:name="Table Subtle 1" w:semiHidden="1" w:unhideWhenUsed="1"/>
     <w:lsdException w:name="Table Subtle 2" w:semiHidden="1" w:unhideWhenUsed="1"/>
     <w:lsdException w:name="Table Web 1" w:semiHidden="1" w:unhideWhenUsed="1"/>
-    <w:lsdException w:name="Table Web 2" w:semiHidden="1" w:unhideWhenUsed="1"/>
-    <w:lsdException w:name="Table Web 3" w:semiHidden="1" w:unhideWhenUsed="1"/>
     <w:lsdException w:name="Balloon Text" w:semiHidden="1" w:unhideWhenUsed="1"/>
     <w:lsdException w:name="Table Grid" w:uiPriority="39"/>
     <w:lsdException w:name="Table Theme" w:semiHidden="1" w:unhideWhenUsed="1"/>
@@ -2485,11 +2920,19 @@
     <w:lsdException w:name="List Table 5 Dark Accent 6" w:uiPriority="50"/>
     <w:lsdException w:name="List Table 6 Colorful Accent 6" w:uiPriority="51"/>
     <w:lsdException w:name="List Table 7 Colorful Accent 6" w:uiPriority="52"/>
+    <w:lsdException w:name="Mention" w:semiHidden="1" w:unhideWhenUsed="1"/>
+    <w:lsdException w:name="Smart Hyperlink" w:semiHidden="1" w:unhideWhenUsed="1"/>
+    <w:lsdException w:name="Hashtag" w:semiHidden="1" w:unhideWhenUsed="1"/>
+    <w:lsdException w:name="Unresolved Mention" w:semiHidden="1" w:unhideWhenUsed="1"/>
+    <w:lsdException w:name="Smart Link" w:semiHidden="1" w:unhideWhenUsed="1"/>
   </w:latentStyles>
   <w:style w:type="paragraph" w:default="1" w:styleId="Normal">
     <w:name w:val="Normal"/>
     <w:qFormat/>
-    <w:rsid w:val="00E86319"/>
+    <w:rsid w:val="00F148D8"/>
+    <w:rPr>
+      <w:sz w:val="24"/>
+    </w:rPr>
   </w:style>
   <w:style w:type="paragraph" w:styleId="Heading1">
     <w:name w:val="heading 1"/>
@@ -2759,7 +3202,6 @@
     </w:pPr>
     <w:rPr>
       <w:rFonts w:ascii="Times New Roman" w:eastAsia="Times New Roman" w:hAnsi="Times New Roman" w:cs="Times New Roman"/>
-      <w:sz w:val="24"/>
       <w:szCs w:val="24"/>
       <w:lang w:eastAsia="en-GB"/>
     </w:rPr>
@@ -2768,10 +3210,13 @@
     <w:name w:val="No Spacing"/>
     <w:uiPriority w:val="1"/>
     <w:qFormat/>
-    <w:rsid w:val="00E86319"/>
+    <w:rsid w:val="00F148D8"/>
     <w:pPr>
       <w:spacing w:after="0" w:line="240" w:lineRule="auto"/>
     </w:pPr>
+    <w:rPr>
+      <w:sz w:val="24"/>
+    </w:rPr>
   </w:style>
   <w:style w:type="paragraph" w:styleId="ListParagraph">
     <w:name w:val="List Paragraph"/>
@@ -2991,7 +3436,6 @@
       <w:iCs/>
       <w:color w:val="5B9BD5" w:themeColor="accent1"/>
       <w:spacing w:val="15"/>
-      <w:sz w:val="24"/>
       <w:szCs w:val="24"/>
     </w:rPr>
   </w:style>

</xml_diff>